<commit_message>
Update as per PG comment
</commit_message>
<xml_diff>
--- a/figures/supplementary_figures.docx
+++ b/figures/supplementary_figures.docx
@@ -2,6 +2,80 @@
 <file path=word/document.xml><?xml version="1.0" encoding="utf-8"?>
 <w:document xmlns:wpc="http://schemas.microsoft.com/office/word/2010/wordprocessingCanvas" xmlns:cx="http://schemas.microsoft.com/office/drawing/2014/chartex" xmlns:cx1="http://schemas.microsoft.com/office/drawing/2015/9/8/chartex" xmlns:cx2="http://schemas.microsoft.com/office/drawing/2015/10/21/chartex" xmlns:cx3="http://schemas.microsoft.com/office/drawing/2016/5/9/chartex" xmlns:cx4="http://schemas.microsoft.com/office/drawing/2016/5/10/chartex" xmlns:cx5="http://schemas.microsoft.com/office/drawing/2016/5/11/chartex" xmlns:cx6="http://schemas.microsoft.com/office/drawing/2016/5/12/chartex" xmlns:cx7="http://schemas.microsoft.com/office/drawing/2016/5/13/chartex" xmlns:cx8="http://schemas.microsoft.com/office/drawing/2016/5/14/chartex" xmlns:mc="http://schemas.openxmlformats.org/markup-compatibility/2006" xmlns:aink="http://schemas.microsoft.com/office/drawing/2016/ink" xmlns:am3d="http://schemas.microsoft.com/office/drawing/2017/model3d" xmlns:o="urn:schemas-microsoft-com:office:office" xmlns:r="http://schemas.openxmlformats.org/officeDocument/2006/relationships" xmlns:m="http://schemas.openxmlformats.org/officeDocument/2006/math" xmlns:v="urn:schemas-microsoft-com:vml" xmlns:wp14="http://schemas.microsoft.com/office/word/2010/wordprocessingDrawing" xmlns:wp="http://schemas.openxmlformats.org/drawingml/2006/wordprocessingDrawing" xmlns:w10="urn:schemas-microsoft-com:office:word" xmlns:w="http://schemas.openxmlformats.org/wordprocessingml/2006/main" xmlns:w14="http://schemas.microsoft.com/office/word/2010/wordml" xmlns:w15="http://schemas.microsoft.com/office/word/2012/wordml" xmlns:w16cid="http://schemas.microsoft.com/office/word/2016/wordml/cid" xmlns:w16se="http://schemas.microsoft.com/office/word/2015/wordml/symex" xmlns:wpg="http://schemas.microsoft.com/office/word/2010/wordprocessingGroup" xmlns:wpi="http://schemas.microsoft.com/office/word/2010/wordprocessingInk" xmlns:wne="http://schemas.microsoft.com/office/word/2006/wordml" xmlns:wps="http://schemas.microsoft.com/office/word/2010/wordprocessingShape" mc:Ignorable="w14 w15 w16se w16cid wp14">
   <w:body>
+    <w:tbl>
+      <w:tblPr>
+        <w:tblStyle w:val="TableGrid"/>
+        <w:tblW w:w="0" w:type="auto"/>
+        <w:tblLook w:val="04A0" w:firstRow="1" w:lastRow="0" w:firstColumn="1" w:lastColumn="0" w:noHBand="0" w:noVBand="1"/>
+      </w:tblPr>
+      <w:tblGrid>
+        <w:gridCol w:w="9010"/>
+      </w:tblGrid>
+      <w:tr>
+        <w:tc>
+          <w:tcPr>
+            <w:tcW w:w="9010" w:type="dxa"/>
+          </w:tcPr>
+          <w:p>
+            <w:pPr>
+              <w:spacing w:line="360" w:lineRule="auto"/>
+              <w:rPr>
+                <w:rFonts w:ascii="Arial" w:hAnsi="Arial" w:cs="Arial"/>
+                <w:bCs/>
+              </w:rPr>
+            </w:pPr>
+            <w:r>
+              <w:rPr>
+                <w:rFonts w:ascii="Arial" w:hAnsi="Arial" w:cs="Arial"/>
+                <w:bCs/>
+              </w:rPr>
+              <w:t>(</w:t>
+            </w:r>
+          </w:p>
+          <w:p>
+            <w:pPr>
+              <w:spacing w:line="360" w:lineRule="auto"/>
+              <w:rPr>
+                <w:rFonts w:ascii="Arial" w:hAnsi="Arial" w:cs="Arial"/>
+                <w:bCs/>
+              </w:rPr>
+            </w:pPr>
+            <w:r>
+              <w:rPr>
+                <w:rFonts w:ascii="Arial" w:hAnsi="Arial" w:cs="Arial"/>
+                <w:bCs/>
+              </w:rPr>
+              <w:t xml:space="preserve">((ESBL) OR Extended-spectrum beta-lactamase)) AND (((Angola OR Benin OR Botswana OR Burkina Faso OR Burundi OR Cameroon OR Cape Verde OR Central African Republic OR Chad OR Comoros OR Republic of the Congo OR Congo Brazzaville OR Democratic republic of the Congo OR Cote d'Ivoire OR Djibouti OR Equatorial Guinea OR Eritrea OR Ethiopia OR Gabon OR The Gambia OR Ghana OR Guinea OR Guinea-Bissau OR Kenya OR Lesotho OR Liberia OR Madagascar OR Malawi OR Mali OR Mauritania OR Mauritius OR Mozambique OR Namibia OR Niger OR Nigeria OR Reunion OR Rwanda OR Sao Tome and Principe OR Senegal OR Seychelles OR Sierra Leone OR Somalia OR South Africa OR Sudan OR Swaziland OR </w:t>
+            </w:r>
+            <w:proofErr w:type="spellStart"/>
+            <w:r>
+              <w:rPr>
+                <w:rFonts w:ascii="Arial" w:hAnsi="Arial" w:cs="Arial"/>
+                <w:bCs/>
+              </w:rPr>
+              <w:t>Eswatini</w:t>
+            </w:r>
+            <w:proofErr w:type="spellEnd"/>
+            <w:r>
+              <w:rPr>
+                <w:rFonts w:ascii="Arial" w:hAnsi="Arial" w:cs="Arial"/>
+                <w:bCs/>
+              </w:rPr>
+              <w:t xml:space="preserve"> OR Tanzania OR Togo OR Uganda OR Western Sahara OR Zambia OR Zimbabwe) OR Africa))</w:t>
+            </w:r>
+          </w:p>
+          <w:p>
+            <w:pPr>
+              <w:spacing w:line="360" w:lineRule="auto"/>
+              <w:rPr>
+                <w:rFonts w:ascii="Arial" w:hAnsi="Arial" w:cs="Arial"/>
+                <w:lang w:val="en-US"/>
+              </w:rPr>
+            </w:pPr>
+          </w:p>
+        </w:tc>
+      </w:tr>
+    </w:tbl>
     <w:p>
       <w:pPr>
         <w:spacing w:line="360" w:lineRule="auto"/>
@@ -10,8 +84,183 @@
           <w:lang w:val="en-US"/>
         </w:rPr>
       </w:pPr>
-      <w:bookmarkStart w:id="0" w:name="_GoBack"/>
-      <w:bookmarkEnd w:id="0"/>
+      <w:r>
+        <w:rPr>
+          <w:rFonts w:ascii="Arial" w:hAnsi="Arial" w:cs="Arial"/>
+          <w:b/>
+          <w:lang w:val="en-US"/>
+        </w:rPr>
+        <w:t>Supplementary Box 1:</w:t>
+      </w:r>
+      <w:r>
+        <w:rPr>
+          <w:rFonts w:ascii="Arial" w:hAnsi="Arial" w:cs="Arial"/>
+          <w:lang w:val="en-US"/>
+        </w:rPr>
+        <w:t xml:space="preserve"> Systematic review search terms</w:t>
+      </w:r>
+    </w:p>
+    <w:p>
+      <w:pPr>
+        <w:spacing w:line="360" w:lineRule="auto"/>
+        <w:rPr>
+          <w:rFonts w:ascii="Arial" w:hAnsi="Arial" w:cs="Arial"/>
+          <w:lang w:val="en-US"/>
+        </w:rPr>
+      </w:pPr>
+    </w:p>
+    <w:p>
+      <w:pPr>
+        <w:spacing w:line="360" w:lineRule="auto"/>
+        <w:rPr>
+          <w:rFonts w:ascii="Arial" w:hAnsi="Arial" w:cs="Arial"/>
+          <w:lang w:val="en-US"/>
+        </w:rPr>
+      </w:pPr>
+    </w:p>
+    <w:p>
+      <w:pPr>
+        <w:spacing w:line="360" w:lineRule="auto"/>
+        <w:rPr>
+          <w:rFonts w:ascii="Arial" w:hAnsi="Arial" w:cs="Arial"/>
+          <w:lang w:val="en-US"/>
+        </w:rPr>
+      </w:pPr>
+    </w:p>
+    <w:p>
+      <w:pPr>
+        <w:spacing w:line="360" w:lineRule="auto"/>
+        <w:rPr>
+          <w:rFonts w:ascii="Arial" w:hAnsi="Arial" w:cs="Arial"/>
+          <w:lang w:val="en-US"/>
+        </w:rPr>
+      </w:pPr>
+    </w:p>
+    <w:p>
+      <w:pPr>
+        <w:spacing w:line="360" w:lineRule="auto"/>
+        <w:rPr>
+          <w:rFonts w:ascii="Arial" w:hAnsi="Arial" w:cs="Arial"/>
+          <w:lang w:val="en-US"/>
+        </w:rPr>
+      </w:pPr>
+    </w:p>
+    <w:p>
+      <w:pPr>
+        <w:spacing w:line="360" w:lineRule="auto"/>
+        <w:rPr>
+          <w:rFonts w:ascii="Arial" w:hAnsi="Arial" w:cs="Arial"/>
+          <w:lang w:val="en-US"/>
+        </w:rPr>
+      </w:pPr>
+    </w:p>
+    <w:p>
+      <w:pPr>
+        <w:spacing w:line="360" w:lineRule="auto"/>
+        <w:rPr>
+          <w:rFonts w:ascii="Arial" w:hAnsi="Arial" w:cs="Arial"/>
+          <w:lang w:val="en-US"/>
+        </w:rPr>
+      </w:pPr>
+    </w:p>
+    <w:p>
+      <w:pPr>
+        <w:spacing w:line="360" w:lineRule="auto"/>
+        <w:rPr>
+          <w:rFonts w:ascii="Arial" w:hAnsi="Arial" w:cs="Arial"/>
+          <w:lang w:val="en-US"/>
+        </w:rPr>
+      </w:pPr>
+    </w:p>
+    <w:p>
+      <w:pPr>
+        <w:spacing w:line="360" w:lineRule="auto"/>
+        <w:rPr>
+          <w:rFonts w:ascii="Arial" w:hAnsi="Arial" w:cs="Arial"/>
+          <w:lang w:val="en-US"/>
+        </w:rPr>
+      </w:pPr>
+    </w:p>
+    <w:p>
+      <w:pPr>
+        <w:spacing w:line="360" w:lineRule="auto"/>
+        <w:rPr>
+          <w:rFonts w:ascii="Arial" w:hAnsi="Arial" w:cs="Arial"/>
+          <w:lang w:val="en-US"/>
+        </w:rPr>
+      </w:pPr>
+    </w:p>
+    <w:p>
+      <w:pPr>
+        <w:spacing w:line="360" w:lineRule="auto"/>
+        <w:rPr>
+          <w:rFonts w:ascii="Arial" w:hAnsi="Arial" w:cs="Arial"/>
+          <w:lang w:val="en-US"/>
+        </w:rPr>
+      </w:pPr>
+    </w:p>
+    <w:p>
+      <w:pPr>
+        <w:spacing w:line="360" w:lineRule="auto"/>
+        <w:rPr>
+          <w:rFonts w:ascii="Arial" w:hAnsi="Arial" w:cs="Arial"/>
+          <w:lang w:val="en-US"/>
+        </w:rPr>
+      </w:pPr>
+    </w:p>
+    <w:p>
+      <w:pPr>
+        <w:spacing w:line="360" w:lineRule="auto"/>
+        <w:rPr>
+          <w:rFonts w:ascii="Arial" w:hAnsi="Arial" w:cs="Arial"/>
+          <w:lang w:val="en-US"/>
+        </w:rPr>
+      </w:pPr>
+    </w:p>
+    <w:p>
+      <w:pPr>
+        <w:spacing w:line="360" w:lineRule="auto"/>
+        <w:rPr>
+          <w:rFonts w:ascii="Arial" w:hAnsi="Arial" w:cs="Arial"/>
+          <w:lang w:val="en-US"/>
+        </w:rPr>
+      </w:pPr>
+    </w:p>
+    <w:p>
+      <w:pPr>
+        <w:spacing w:line="360" w:lineRule="auto"/>
+        <w:rPr>
+          <w:rFonts w:ascii="Arial" w:hAnsi="Arial" w:cs="Arial"/>
+          <w:lang w:val="en-US"/>
+        </w:rPr>
+      </w:pPr>
+    </w:p>
+    <w:p>
+      <w:pPr>
+        <w:spacing w:line="360" w:lineRule="auto"/>
+        <w:rPr>
+          <w:rFonts w:ascii="Arial" w:hAnsi="Arial" w:cs="Arial"/>
+          <w:lang w:val="en-US"/>
+        </w:rPr>
+      </w:pPr>
+    </w:p>
+    <w:p>
+      <w:pPr>
+        <w:spacing w:line="360" w:lineRule="auto"/>
+        <w:rPr>
+          <w:rFonts w:ascii="Arial" w:hAnsi="Arial" w:cs="Arial"/>
+          <w:lang w:val="en-US"/>
+        </w:rPr>
+      </w:pPr>
+    </w:p>
+    <w:p>
+      <w:pPr>
+        <w:spacing w:line="360" w:lineRule="auto"/>
+        <w:rPr>
+          <w:rFonts w:ascii="Arial" w:hAnsi="Arial" w:cs="Arial"/>
+          <w:lang w:val="en-US"/>
+        </w:rPr>
+      </w:pPr>
     </w:p>
     <w:tbl>
       <w:tblPr>
@@ -62,6 +311,7 @@
                 <w:sz w:val="20"/>
                 <w:szCs w:val="20"/>
               </w:rPr>
+              <w:lastRenderedPageBreak/>
               <w:t>Study</w:t>
             </w:r>
           </w:p>
@@ -242,14 +492,25 @@
                 <w:szCs w:val="20"/>
               </w:rPr>
             </w:pPr>
-            <w:r>
-              <w:rPr>
-                <w:rFonts w:ascii="Arial" w:hAnsi="Arial" w:cs="Arial"/>
-                <w:color w:val="000000"/>
-                <w:sz w:val="20"/>
-                <w:szCs w:val="20"/>
-              </w:rPr>
-              <w:t>Ruppe 2009</w:t>
+            <w:proofErr w:type="spellStart"/>
+            <w:r>
+              <w:rPr>
+                <w:rFonts w:ascii="Arial" w:hAnsi="Arial" w:cs="Arial"/>
+                <w:color w:val="000000"/>
+                <w:sz w:val="20"/>
+                <w:szCs w:val="20"/>
+              </w:rPr>
+              <w:t>Ruppe</w:t>
+            </w:r>
+            <w:proofErr w:type="spellEnd"/>
+            <w:r>
+              <w:rPr>
+                <w:rFonts w:ascii="Arial" w:hAnsi="Arial" w:cs="Arial"/>
+                <w:color w:val="000000"/>
+                <w:sz w:val="20"/>
+                <w:szCs w:val="20"/>
+              </w:rPr>
+              <w:t xml:space="preserve"> 2009</w:t>
             </w:r>
           </w:p>
         </w:tc>
@@ -310,15 +571,37 @@
                 <w:szCs w:val="20"/>
               </w:rPr>
             </w:pPr>
-            <w:r>
-              <w:rPr>
-                <w:rFonts w:ascii="Arial" w:hAnsi="Arial" w:cs="Arial"/>
-                <w:color w:val="000000"/>
-                <w:sz w:val="20"/>
-                <w:szCs w:val="20"/>
-              </w:rPr>
-              <w:t>Drigalski and chromagar</w:t>
-            </w:r>
+            <w:proofErr w:type="spellStart"/>
+            <w:r>
+              <w:rPr>
+                <w:rFonts w:ascii="Arial" w:hAnsi="Arial" w:cs="Arial"/>
+                <w:color w:val="000000"/>
+                <w:sz w:val="20"/>
+                <w:szCs w:val="20"/>
+              </w:rPr>
+              <w:t>Drigalski</w:t>
+            </w:r>
+            <w:proofErr w:type="spellEnd"/>
+            <w:r>
+              <w:rPr>
+                <w:rFonts w:ascii="Arial" w:hAnsi="Arial" w:cs="Arial"/>
+                <w:color w:val="000000"/>
+                <w:sz w:val="20"/>
+                <w:szCs w:val="20"/>
+              </w:rPr>
+              <w:t xml:space="preserve"> and </w:t>
+            </w:r>
+            <w:proofErr w:type="spellStart"/>
+            <w:r>
+              <w:rPr>
+                <w:rFonts w:ascii="Arial" w:hAnsi="Arial" w:cs="Arial"/>
+                <w:color w:val="000000"/>
+                <w:sz w:val="20"/>
+                <w:szCs w:val="20"/>
+              </w:rPr>
+              <w:t>chromagar</w:t>
+            </w:r>
+            <w:proofErr w:type="spellEnd"/>
           </w:p>
         </w:tc>
         <w:tc>
@@ -417,14 +700,25 @@
                 <w:szCs w:val="20"/>
               </w:rPr>
             </w:pPr>
-            <w:r>
-              <w:rPr>
-                <w:rFonts w:ascii="Arial" w:hAnsi="Arial" w:cs="Arial"/>
-                <w:color w:val="000000"/>
-                <w:sz w:val="20"/>
-                <w:szCs w:val="20"/>
-              </w:rPr>
-              <w:t>Tande 2009</w:t>
+            <w:proofErr w:type="spellStart"/>
+            <w:r>
+              <w:rPr>
+                <w:rFonts w:ascii="Arial" w:hAnsi="Arial" w:cs="Arial"/>
+                <w:color w:val="000000"/>
+                <w:sz w:val="20"/>
+                <w:szCs w:val="20"/>
+              </w:rPr>
+              <w:t>Tande</w:t>
+            </w:r>
+            <w:proofErr w:type="spellEnd"/>
+            <w:r>
+              <w:rPr>
+                <w:rFonts w:ascii="Arial" w:hAnsi="Arial" w:cs="Arial"/>
+                <w:color w:val="000000"/>
+                <w:sz w:val="20"/>
+                <w:szCs w:val="20"/>
+              </w:rPr>
+              <w:t xml:space="preserve"> 2009</w:t>
             </w:r>
           </w:p>
         </w:tc>
@@ -485,14 +779,25 @@
                 <w:szCs w:val="20"/>
               </w:rPr>
             </w:pPr>
-            <w:r>
-              <w:rPr>
-                <w:rFonts w:ascii="Arial" w:hAnsi="Arial" w:cs="Arial"/>
-                <w:color w:val="000000"/>
-                <w:sz w:val="20"/>
-                <w:szCs w:val="20"/>
-              </w:rPr>
-              <w:t>Drigalski with cephalosporin</w:t>
+            <w:proofErr w:type="spellStart"/>
+            <w:r>
+              <w:rPr>
+                <w:rFonts w:ascii="Arial" w:hAnsi="Arial" w:cs="Arial"/>
+                <w:color w:val="000000"/>
+                <w:sz w:val="20"/>
+                <w:szCs w:val="20"/>
+              </w:rPr>
+              <w:t>Drigalski</w:t>
+            </w:r>
+            <w:proofErr w:type="spellEnd"/>
+            <w:r>
+              <w:rPr>
+                <w:rFonts w:ascii="Arial" w:hAnsi="Arial" w:cs="Arial"/>
+                <w:color w:val="000000"/>
+                <w:sz w:val="20"/>
+                <w:szCs w:val="20"/>
+              </w:rPr>
+              <w:t xml:space="preserve"> with cephalosporin</w:t>
             </w:r>
           </w:p>
         </w:tc>
@@ -592,14 +897,25 @@
                 <w:szCs w:val="20"/>
               </w:rPr>
             </w:pPr>
-            <w:r>
-              <w:rPr>
-                <w:rFonts w:ascii="Arial" w:hAnsi="Arial" w:cs="Arial"/>
-                <w:color w:val="000000"/>
-                <w:sz w:val="20"/>
-                <w:szCs w:val="20"/>
-              </w:rPr>
-              <w:t>Andriatahina 2010</w:t>
+            <w:proofErr w:type="spellStart"/>
+            <w:r>
+              <w:rPr>
+                <w:rFonts w:ascii="Arial" w:hAnsi="Arial" w:cs="Arial"/>
+                <w:color w:val="000000"/>
+                <w:sz w:val="20"/>
+                <w:szCs w:val="20"/>
+              </w:rPr>
+              <w:t>Andriatahina</w:t>
+            </w:r>
+            <w:proofErr w:type="spellEnd"/>
+            <w:r>
+              <w:rPr>
+                <w:rFonts w:ascii="Arial" w:hAnsi="Arial" w:cs="Arial"/>
+                <w:color w:val="000000"/>
+                <w:sz w:val="20"/>
+                <w:szCs w:val="20"/>
+              </w:rPr>
+              <w:t xml:space="preserve"> 2010</w:t>
             </w:r>
           </w:p>
         </w:tc>
@@ -660,14 +976,25 @@
                 <w:szCs w:val="20"/>
               </w:rPr>
             </w:pPr>
-            <w:r>
-              <w:rPr>
-                <w:rFonts w:ascii="Arial" w:hAnsi="Arial" w:cs="Arial"/>
-                <w:color w:val="000000"/>
-                <w:sz w:val="20"/>
-                <w:szCs w:val="20"/>
-              </w:rPr>
-              <w:t>Drigalski with cephalosporin</w:t>
+            <w:proofErr w:type="spellStart"/>
+            <w:r>
+              <w:rPr>
+                <w:rFonts w:ascii="Arial" w:hAnsi="Arial" w:cs="Arial"/>
+                <w:color w:val="000000"/>
+                <w:sz w:val="20"/>
+                <w:szCs w:val="20"/>
+              </w:rPr>
+              <w:t>Drigalski</w:t>
+            </w:r>
+            <w:proofErr w:type="spellEnd"/>
+            <w:r>
+              <w:rPr>
+                <w:rFonts w:ascii="Arial" w:hAnsi="Arial" w:cs="Arial"/>
+                <w:color w:val="000000"/>
+                <w:sz w:val="20"/>
+                <w:szCs w:val="20"/>
+              </w:rPr>
+              <w:t xml:space="preserve"> with cephalosporin</w:t>
             </w:r>
           </w:p>
         </w:tc>
@@ -767,14 +1094,25 @@
                 <w:szCs w:val="20"/>
               </w:rPr>
             </w:pPr>
-            <w:r>
-              <w:rPr>
-                <w:rFonts w:ascii="Arial" w:hAnsi="Arial" w:cs="Arial"/>
-                <w:color w:val="000000"/>
-                <w:sz w:val="20"/>
-                <w:szCs w:val="20"/>
-              </w:rPr>
-              <w:t>Herindrainy 2011</w:t>
+            <w:proofErr w:type="spellStart"/>
+            <w:r>
+              <w:rPr>
+                <w:rFonts w:ascii="Arial" w:hAnsi="Arial" w:cs="Arial"/>
+                <w:color w:val="000000"/>
+                <w:sz w:val="20"/>
+                <w:szCs w:val="20"/>
+              </w:rPr>
+              <w:t>Herindrainy</w:t>
+            </w:r>
+            <w:proofErr w:type="spellEnd"/>
+            <w:r>
+              <w:rPr>
+                <w:rFonts w:ascii="Arial" w:hAnsi="Arial" w:cs="Arial"/>
+                <w:color w:val="000000"/>
+                <w:sz w:val="20"/>
+                <w:szCs w:val="20"/>
+              </w:rPr>
+              <w:t xml:space="preserve"> 2011</w:t>
             </w:r>
           </w:p>
         </w:tc>
@@ -835,14 +1173,25 @@
                 <w:szCs w:val="20"/>
               </w:rPr>
             </w:pPr>
-            <w:r>
-              <w:rPr>
-                <w:rFonts w:ascii="Arial" w:hAnsi="Arial" w:cs="Arial"/>
-                <w:color w:val="000000"/>
-                <w:sz w:val="20"/>
-                <w:szCs w:val="20"/>
-              </w:rPr>
-              <w:t>Drigalski with cephalosporin</w:t>
+            <w:proofErr w:type="spellStart"/>
+            <w:r>
+              <w:rPr>
+                <w:rFonts w:ascii="Arial" w:hAnsi="Arial" w:cs="Arial"/>
+                <w:color w:val="000000"/>
+                <w:sz w:val="20"/>
+                <w:szCs w:val="20"/>
+              </w:rPr>
+              <w:t>Drigalski</w:t>
+            </w:r>
+            <w:proofErr w:type="spellEnd"/>
+            <w:r>
+              <w:rPr>
+                <w:rFonts w:ascii="Arial" w:hAnsi="Arial" w:cs="Arial"/>
+                <w:color w:val="000000"/>
+                <w:sz w:val="20"/>
+                <w:szCs w:val="20"/>
+              </w:rPr>
+              <w:t xml:space="preserve"> with cephalosporin</w:t>
             </w:r>
           </w:p>
         </w:tc>
@@ -942,14 +1291,25 @@
                 <w:szCs w:val="20"/>
               </w:rPr>
             </w:pPr>
-            <w:r>
-              <w:rPr>
-                <w:rFonts w:ascii="Arial" w:hAnsi="Arial" w:cs="Arial"/>
-                <w:color w:val="000000"/>
-                <w:sz w:val="20"/>
-                <w:szCs w:val="20"/>
-              </w:rPr>
-              <w:t>Woerther 2011</w:t>
+            <w:proofErr w:type="spellStart"/>
+            <w:r>
+              <w:rPr>
+                <w:rFonts w:ascii="Arial" w:hAnsi="Arial" w:cs="Arial"/>
+                <w:color w:val="000000"/>
+                <w:sz w:val="20"/>
+                <w:szCs w:val="20"/>
+              </w:rPr>
+              <w:t>Woerther</w:t>
+            </w:r>
+            <w:proofErr w:type="spellEnd"/>
+            <w:r>
+              <w:rPr>
+                <w:rFonts w:ascii="Arial" w:hAnsi="Arial" w:cs="Arial"/>
+                <w:color w:val="000000"/>
+                <w:sz w:val="20"/>
+                <w:szCs w:val="20"/>
+              </w:rPr>
+              <w:t xml:space="preserve"> 2011</w:t>
             </w:r>
           </w:p>
         </w:tc>
@@ -1010,6 +1370,7 @@
                 <w:szCs w:val="20"/>
               </w:rPr>
             </w:pPr>
+            <w:proofErr w:type="spellStart"/>
             <w:r>
               <w:rPr>
                 <w:rFonts w:ascii="Arial" w:hAnsi="Arial" w:cs="Arial"/>
@@ -1019,6 +1380,7 @@
               </w:rPr>
               <w:t>Chromagar</w:t>
             </w:r>
+            <w:proofErr w:type="spellEnd"/>
           </w:p>
         </w:tc>
         <w:tc>
@@ -1117,14 +1479,25 @@
                 <w:szCs w:val="20"/>
               </w:rPr>
             </w:pPr>
-            <w:r>
-              <w:rPr>
-                <w:rFonts w:ascii="Arial" w:hAnsi="Arial" w:cs="Arial"/>
-                <w:color w:val="000000"/>
-                <w:sz w:val="20"/>
-                <w:szCs w:val="20"/>
-              </w:rPr>
-              <w:t>Albrechtova 2012</w:t>
+            <w:proofErr w:type="spellStart"/>
+            <w:r>
+              <w:rPr>
+                <w:rFonts w:ascii="Arial" w:hAnsi="Arial" w:cs="Arial"/>
+                <w:color w:val="000000"/>
+                <w:sz w:val="20"/>
+                <w:szCs w:val="20"/>
+              </w:rPr>
+              <w:t>Albrechtova</w:t>
+            </w:r>
+            <w:proofErr w:type="spellEnd"/>
+            <w:r>
+              <w:rPr>
+                <w:rFonts w:ascii="Arial" w:hAnsi="Arial" w:cs="Arial"/>
+                <w:color w:val="000000"/>
+                <w:sz w:val="20"/>
+                <w:szCs w:val="20"/>
+              </w:rPr>
+              <w:t xml:space="preserve"> 2012</w:t>
             </w:r>
           </w:p>
         </w:tc>
@@ -1185,14 +1558,25 @@
                 <w:szCs w:val="20"/>
               </w:rPr>
             </w:pPr>
-            <w:r>
-              <w:rPr>
-                <w:rFonts w:ascii="Arial" w:hAnsi="Arial" w:cs="Arial"/>
-                <w:color w:val="000000"/>
-                <w:sz w:val="20"/>
-                <w:szCs w:val="20"/>
-              </w:rPr>
-              <w:t>Mackonkey with cephalosporin</w:t>
+            <w:proofErr w:type="spellStart"/>
+            <w:r>
+              <w:rPr>
+                <w:rFonts w:ascii="Arial" w:hAnsi="Arial" w:cs="Arial"/>
+                <w:color w:val="000000"/>
+                <w:sz w:val="20"/>
+                <w:szCs w:val="20"/>
+              </w:rPr>
+              <w:t>Mackonkey</w:t>
+            </w:r>
+            <w:proofErr w:type="spellEnd"/>
+            <w:r>
+              <w:rPr>
+                <w:rFonts w:ascii="Arial" w:hAnsi="Arial" w:cs="Arial"/>
+                <w:color w:val="000000"/>
+                <w:sz w:val="20"/>
+                <w:szCs w:val="20"/>
+              </w:rPr>
+              <w:t xml:space="preserve"> with cephalosporin</w:t>
             </w:r>
           </w:p>
         </w:tc>
@@ -1292,14 +1676,25 @@
                 <w:szCs w:val="20"/>
               </w:rPr>
             </w:pPr>
-            <w:r>
-              <w:rPr>
-                <w:rFonts w:ascii="Arial" w:hAnsi="Arial" w:cs="Arial"/>
-                <w:color w:val="000000"/>
-                <w:sz w:val="20"/>
-                <w:szCs w:val="20"/>
-              </w:rPr>
-              <w:t>Isendahl 2012</w:t>
+            <w:proofErr w:type="spellStart"/>
+            <w:r>
+              <w:rPr>
+                <w:rFonts w:ascii="Arial" w:hAnsi="Arial" w:cs="Arial"/>
+                <w:color w:val="000000"/>
+                <w:sz w:val="20"/>
+                <w:szCs w:val="20"/>
+              </w:rPr>
+              <w:t>Isendahl</w:t>
+            </w:r>
+            <w:proofErr w:type="spellEnd"/>
+            <w:r>
+              <w:rPr>
+                <w:rFonts w:ascii="Arial" w:hAnsi="Arial" w:cs="Arial"/>
+                <w:color w:val="000000"/>
+                <w:sz w:val="20"/>
+                <w:szCs w:val="20"/>
+              </w:rPr>
+              <w:t xml:space="preserve"> 2012</w:t>
             </w:r>
           </w:p>
         </w:tc>
@@ -1360,6 +1755,7 @@
                 <w:szCs w:val="20"/>
               </w:rPr>
             </w:pPr>
+            <w:proofErr w:type="spellStart"/>
             <w:r>
               <w:rPr>
                 <w:rFonts w:ascii="Arial" w:hAnsi="Arial" w:cs="Arial"/>
@@ -1369,6 +1765,7 @@
               </w:rPr>
               <w:t>Chromagar</w:t>
             </w:r>
+            <w:proofErr w:type="spellEnd"/>
           </w:p>
         </w:tc>
         <w:tc>
@@ -1394,6 +1791,7 @@
                 <w:szCs w:val="20"/>
               </w:rPr>
             </w:pPr>
+            <w:proofErr w:type="spellStart"/>
             <w:r>
               <w:rPr>
                 <w:rFonts w:ascii="Arial" w:hAnsi="Arial" w:cs="Arial"/>
@@ -1403,6 +1801,7 @@
               </w:rPr>
               <w:t>Vitek</w:t>
             </w:r>
+            <w:proofErr w:type="spellEnd"/>
           </w:p>
         </w:tc>
         <w:tc>
@@ -1428,6 +1827,7 @@
                 <w:szCs w:val="20"/>
               </w:rPr>
             </w:pPr>
+            <w:proofErr w:type="spellStart"/>
             <w:r>
               <w:rPr>
                 <w:rFonts w:ascii="Arial" w:hAnsi="Arial" w:cs="Arial"/>
@@ -1437,6 +1837,7 @@
               </w:rPr>
               <w:t>Vitek</w:t>
             </w:r>
+            <w:proofErr w:type="spellEnd"/>
           </w:p>
         </w:tc>
       </w:tr>
@@ -1467,14 +1868,25 @@
                 <w:szCs w:val="20"/>
               </w:rPr>
             </w:pPr>
-            <w:r>
-              <w:rPr>
-                <w:rFonts w:ascii="Arial" w:hAnsi="Arial" w:cs="Arial"/>
-                <w:color w:val="000000"/>
-                <w:sz w:val="20"/>
-                <w:szCs w:val="20"/>
-              </w:rPr>
-              <w:t>Lonchel 2012</w:t>
+            <w:proofErr w:type="spellStart"/>
+            <w:r>
+              <w:rPr>
+                <w:rFonts w:ascii="Arial" w:hAnsi="Arial" w:cs="Arial"/>
+                <w:color w:val="000000"/>
+                <w:sz w:val="20"/>
+                <w:szCs w:val="20"/>
+              </w:rPr>
+              <w:t>Lonchel</w:t>
+            </w:r>
+            <w:proofErr w:type="spellEnd"/>
+            <w:r>
+              <w:rPr>
+                <w:rFonts w:ascii="Arial" w:hAnsi="Arial" w:cs="Arial"/>
+                <w:color w:val="000000"/>
+                <w:sz w:val="20"/>
+                <w:szCs w:val="20"/>
+              </w:rPr>
+              <w:t xml:space="preserve"> 2012</w:t>
             </w:r>
           </w:p>
         </w:tc>
@@ -1535,14 +1947,45 @@
                 <w:szCs w:val="20"/>
               </w:rPr>
             </w:pPr>
-            <w:r>
-              <w:rPr>
-                <w:rFonts w:ascii="Arial" w:hAnsi="Arial" w:cs="Arial"/>
-                <w:color w:val="000000"/>
-                <w:sz w:val="20"/>
-                <w:szCs w:val="20"/>
-              </w:rPr>
-              <w:t>Mackonkey or Drigalski and cephalosporin</w:t>
+            <w:proofErr w:type="spellStart"/>
+            <w:r>
+              <w:rPr>
+                <w:rFonts w:ascii="Arial" w:hAnsi="Arial" w:cs="Arial"/>
+                <w:color w:val="000000"/>
+                <w:sz w:val="20"/>
+                <w:szCs w:val="20"/>
+              </w:rPr>
+              <w:t>Mackonkey</w:t>
+            </w:r>
+            <w:proofErr w:type="spellEnd"/>
+            <w:r>
+              <w:rPr>
+                <w:rFonts w:ascii="Arial" w:hAnsi="Arial" w:cs="Arial"/>
+                <w:color w:val="000000"/>
+                <w:sz w:val="20"/>
+                <w:szCs w:val="20"/>
+              </w:rPr>
+              <w:t xml:space="preserve"> or </w:t>
+            </w:r>
+            <w:proofErr w:type="spellStart"/>
+            <w:r>
+              <w:rPr>
+                <w:rFonts w:ascii="Arial" w:hAnsi="Arial" w:cs="Arial"/>
+                <w:color w:val="000000"/>
+                <w:sz w:val="20"/>
+                <w:szCs w:val="20"/>
+              </w:rPr>
+              <w:t>Drigalski</w:t>
+            </w:r>
+            <w:proofErr w:type="spellEnd"/>
+            <w:r>
+              <w:rPr>
+                <w:rFonts w:ascii="Arial" w:hAnsi="Arial" w:cs="Arial"/>
+                <w:color w:val="000000"/>
+                <w:sz w:val="20"/>
+                <w:szCs w:val="20"/>
+              </w:rPr>
+              <w:t xml:space="preserve"> and cephalosporin</w:t>
             </w:r>
           </w:p>
         </w:tc>
@@ -1642,14 +2085,25 @@
                 <w:szCs w:val="20"/>
               </w:rPr>
             </w:pPr>
-            <w:r>
-              <w:rPr>
-                <w:rFonts w:ascii="Arial" w:hAnsi="Arial" w:cs="Arial"/>
-                <w:color w:val="000000"/>
-                <w:sz w:val="20"/>
-                <w:szCs w:val="20"/>
-              </w:rPr>
-              <w:t>Lonchel 2013</w:t>
+            <w:proofErr w:type="spellStart"/>
+            <w:r>
+              <w:rPr>
+                <w:rFonts w:ascii="Arial" w:hAnsi="Arial" w:cs="Arial"/>
+                <w:color w:val="000000"/>
+                <w:sz w:val="20"/>
+                <w:szCs w:val="20"/>
+              </w:rPr>
+              <w:t>Lonchel</w:t>
+            </w:r>
+            <w:proofErr w:type="spellEnd"/>
+            <w:r>
+              <w:rPr>
+                <w:rFonts w:ascii="Arial" w:hAnsi="Arial" w:cs="Arial"/>
+                <w:color w:val="000000"/>
+                <w:sz w:val="20"/>
+                <w:szCs w:val="20"/>
+              </w:rPr>
+              <w:t xml:space="preserve"> 2013</w:t>
             </w:r>
           </w:p>
         </w:tc>
@@ -1710,14 +2164,45 @@
                 <w:szCs w:val="20"/>
               </w:rPr>
             </w:pPr>
-            <w:r>
-              <w:rPr>
-                <w:rFonts w:ascii="Arial" w:hAnsi="Arial" w:cs="Arial"/>
-                <w:color w:val="000000"/>
-                <w:sz w:val="20"/>
-                <w:szCs w:val="20"/>
-              </w:rPr>
-              <w:t>Mackonkey or Drigalski and cephalosporin</w:t>
+            <w:proofErr w:type="spellStart"/>
+            <w:r>
+              <w:rPr>
+                <w:rFonts w:ascii="Arial" w:hAnsi="Arial" w:cs="Arial"/>
+                <w:color w:val="000000"/>
+                <w:sz w:val="20"/>
+                <w:szCs w:val="20"/>
+              </w:rPr>
+              <w:t>Mackonkey</w:t>
+            </w:r>
+            <w:proofErr w:type="spellEnd"/>
+            <w:r>
+              <w:rPr>
+                <w:rFonts w:ascii="Arial" w:hAnsi="Arial" w:cs="Arial"/>
+                <w:color w:val="000000"/>
+                <w:sz w:val="20"/>
+                <w:szCs w:val="20"/>
+              </w:rPr>
+              <w:t xml:space="preserve"> or </w:t>
+            </w:r>
+            <w:proofErr w:type="spellStart"/>
+            <w:r>
+              <w:rPr>
+                <w:rFonts w:ascii="Arial" w:hAnsi="Arial" w:cs="Arial"/>
+                <w:color w:val="000000"/>
+                <w:sz w:val="20"/>
+                <w:szCs w:val="20"/>
+              </w:rPr>
+              <w:t>Drigalski</w:t>
+            </w:r>
+            <w:proofErr w:type="spellEnd"/>
+            <w:r>
+              <w:rPr>
+                <w:rFonts w:ascii="Arial" w:hAnsi="Arial" w:cs="Arial"/>
+                <w:color w:val="000000"/>
+                <w:sz w:val="20"/>
+                <w:szCs w:val="20"/>
+              </w:rPr>
+              <w:t xml:space="preserve"> and cephalosporin</w:t>
             </w:r>
           </w:p>
         </w:tc>
@@ -1817,14 +2302,25 @@
                 <w:szCs w:val="20"/>
               </w:rPr>
             </w:pPr>
-            <w:r>
-              <w:rPr>
-                <w:rFonts w:ascii="Arial" w:hAnsi="Arial" w:cs="Arial"/>
-                <w:color w:val="000000"/>
-                <w:sz w:val="20"/>
-                <w:szCs w:val="20"/>
-              </w:rPr>
-              <w:t>Magoue 2013</w:t>
+            <w:proofErr w:type="spellStart"/>
+            <w:r>
+              <w:rPr>
+                <w:rFonts w:ascii="Arial" w:hAnsi="Arial" w:cs="Arial"/>
+                <w:color w:val="000000"/>
+                <w:sz w:val="20"/>
+                <w:szCs w:val="20"/>
+              </w:rPr>
+              <w:t>Magoue</w:t>
+            </w:r>
+            <w:proofErr w:type="spellEnd"/>
+            <w:r>
+              <w:rPr>
+                <w:rFonts w:ascii="Arial" w:hAnsi="Arial" w:cs="Arial"/>
+                <w:color w:val="000000"/>
+                <w:sz w:val="20"/>
+                <w:szCs w:val="20"/>
+              </w:rPr>
+              <w:t xml:space="preserve"> 2013</w:t>
             </w:r>
           </w:p>
         </w:tc>
@@ -1885,14 +2381,45 @@
                 <w:szCs w:val="20"/>
               </w:rPr>
             </w:pPr>
-            <w:r>
-              <w:rPr>
-                <w:rFonts w:ascii="Arial" w:hAnsi="Arial" w:cs="Arial"/>
-                <w:color w:val="000000"/>
-                <w:sz w:val="20"/>
-                <w:szCs w:val="20"/>
-              </w:rPr>
-              <w:t>Mackonkey or Drigalski and cephalosporin</w:t>
+            <w:proofErr w:type="spellStart"/>
+            <w:r>
+              <w:rPr>
+                <w:rFonts w:ascii="Arial" w:hAnsi="Arial" w:cs="Arial"/>
+                <w:color w:val="000000"/>
+                <w:sz w:val="20"/>
+                <w:szCs w:val="20"/>
+              </w:rPr>
+              <w:t>Mackonkey</w:t>
+            </w:r>
+            <w:proofErr w:type="spellEnd"/>
+            <w:r>
+              <w:rPr>
+                <w:rFonts w:ascii="Arial" w:hAnsi="Arial" w:cs="Arial"/>
+                <w:color w:val="000000"/>
+                <w:sz w:val="20"/>
+                <w:szCs w:val="20"/>
+              </w:rPr>
+              <w:t xml:space="preserve"> or </w:t>
+            </w:r>
+            <w:proofErr w:type="spellStart"/>
+            <w:r>
+              <w:rPr>
+                <w:rFonts w:ascii="Arial" w:hAnsi="Arial" w:cs="Arial"/>
+                <w:color w:val="000000"/>
+                <w:sz w:val="20"/>
+                <w:szCs w:val="20"/>
+              </w:rPr>
+              <w:t>Drigalski</w:t>
+            </w:r>
+            <w:proofErr w:type="spellEnd"/>
+            <w:r>
+              <w:rPr>
+                <w:rFonts w:ascii="Arial" w:hAnsi="Arial" w:cs="Arial"/>
+                <w:color w:val="000000"/>
+                <w:sz w:val="20"/>
+                <w:szCs w:val="20"/>
+              </w:rPr>
+              <w:t xml:space="preserve"> and cephalosporin</w:t>
             </w:r>
           </w:p>
         </w:tc>
@@ -2060,6 +2587,7 @@
                 <w:szCs w:val="20"/>
               </w:rPr>
             </w:pPr>
+            <w:proofErr w:type="spellStart"/>
             <w:r>
               <w:rPr>
                 <w:rFonts w:ascii="Arial" w:hAnsi="Arial" w:cs="Arial"/>
@@ -2069,6 +2597,7 @@
               </w:rPr>
               <w:t>Chromagar</w:t>
             </w:r>
+            <w:proofErr w:type="spellEnd"/>
           </w:p>
         </w:tc>
         <w:tc>
@@ -2094,6 +2623,7 @@
                 <w:szCs w:val="20"/>
               </w:rPr>
             </w:pPr>
+            <w:proofErr w:type="spellStart"/>
             <w:r>
               <w:rPr>
                 <w:rFonts w:ascii="Arial" w:hAnsi="Arial" w:cs="Arial"/>
@@ -2103,6 +2633,7 @@
               </w:rPr>
               <w:t>Vitek</w:t>
             </w:r>
+            <w:proofErr w:type="spellEnd"/>
           </w:p>
         </w:tc>
         <w:tc>
@@ -2235,14 +2766,25 @@
                 <w:szCs w:val="20"/>
               </w:rPr>
             </w:pPr>
-            <w:r>
-              <w:rPr>
-                <w:rFonts w:ascii="Arial" w:hAnsi="Arial" w:cs="Arial"/>
-                <w:color w:val="000000"/>
-                <w:sz w:val="20"/>
-                <w:szCs w:val="20"/>
-              </w:rPr>
-              <w:t>Mackonkey with cephalosporin</w:t>
+            <w:proofErr w:type="spellStart"/>
+            <w:r>
+              <w:rPr>
+                <w:rFonts w:ascii="Arial" w:hAnsi="Arial" w:cs="Arial"/>
+                <w:color w:val="000000"/>
+                <w:sz w:val="20"/>
+                <w:szCs w:val="20"/>
+              </w:rPr>
+              <w:t>Mackonkey</w:t>
+            </w:r>
+            <w:proofErr w:type="spellEnd"/>
+            <w:r>
+              <w:rPr>
+                <w:rFonts w:ascii="Arial" w:hAnsi="Arial" w:cs="Arial"/>
+                <w:color w:val="000000"/>
+                <w:sz w:val="20"/>
+                <w:szCs w:val="20"/>
+              </w:rPr>
+              <w:t xml:space="preserve"> with cephalosporin</w:t>
             </w:r>
           </w:p>
         </w:tc>
@@ -2342,14 +2884,25 @@
                 <w:szCs w:val="20"/>
               </w:rPr>
             </w:pPr>
-            <w:r>
-              <w:rPr>
-                <w:rFonts w:ascii="Arial" w:hAnsi="Arial" w:cs="Arial"/>
-                <w:color w:val="000000"/>
-                <w:sz w:val="20"/>
-                <w:szCs w:val="20"/>
-              </w:rPr>
-              <w:t>Chereau 2015</w:t>
+            <w:proofErr w:type="spellStart"/>
+            <w:r>
+              <w:rPr>
+                <w:rFonts w:ascii="Arial" w:hAnsi="Arial" w:cs="Arial"/>
+                <w:color w:val="000000"/>
+                <w:sz w:val="20"/>
+                <w:szCs w:val="20"/>
+              </w:rPr>
+              <w:t>Chereau</w:t>
+            </w:r>
+            <w:proofErr w:type="spellEnd"/>
+            <w:r>
+              <w:rPr>
+                <w:rFonts w:ascii="Arial" w:hAnsi="Arial" w:cs="Arial"/>
+                <w:color w:val="000000"/>
+                <w:sz w:val="20"/>
+                <w:szCs w:val="20"/>
+              </w:rPr>
+              <w:t xml:space="preserve"> 2015</w:t>
             </w:r>
           </w:p>
         </w:tc>
@@ -2410,14 +2963,25 @@
                 <w:szCs w:val="20"/>
               </w:rPr>
             </w:pPr>
-            <w:r>
-              <w:rPr>
-                <w:rFonts w:ascii="Arial" w:hAnsi="Arial" w:cs="Arial"/>
-                <w:color w:val="000000"/>
-                <w:sz w:val="20"/>
-                <w:szCs w:val="20"/>
-              </w:rPr>
-              <w:t>Drigalski with cephalosporin</w:t>
+            <w:proofErr w:type="spellStart"/>
+            <w:r>
+              <w:rPr>
+                <w:rFonts w:ascii="Arial" w:hAnsi="Arial" w:cs="Arial"/>
+                <w:color w:val="000000"/>
+                <w:sz w:val="20"/>
+                <w:szCs w:val="20"/>
+              </w:rPr>
+              <w:t>Drigalski</w:t>
+            </w:r>
+            <w:proofErr w:type="spellEnd"/>
+            <w:r>
+              <w:rPr>
+                <w:rFonts w:ascii="Arial" w:hAnsi="Arial" w:cs="Arial"/>
+                <w:color w:val="000000"/>
+                <w:sz w:val="20"/>
+                <w:szCs w:val="20"/>
+              </w:rPr>
+              <w:t xml:space="preserve"> with cephalosporin</w:t>
             </w:r>
           </w:p>
         </w:tc>
@@ -2585,6 +3149,7 @@
                 <w:szCs w:val="20"/>
               </w:rPr>
             </w:pPr>
+            <w:proofErr w:type="spellStart"/>
             <w:r>
               <w:rPr>
                 <w:rFonts w:ascii="Arial" w:hAnsi="Arial" w:cs="Arial"/>
@@ -2594,6 +3159,7 @@
               </w:rPr>
               <w:t>Chromagar</w:t>
             </w:r>
+            <w:proofErr w:type="spellEnd"/>
           </w:p>
         </w:tc>
         <w:tc>
@@ -2619,6 +3185,7 @@
                 <w:szCs w:val="20"/>
               </w:rPr>
             </w:pPr>
+            <w:proofErr w:type="spellStart"/>
             <w:r>
               <w:rPr>
                 <w:rFonts w:ascii="Arial" w:hAnsi="Arial" w:cs="Arial"/>
@@ -2628,6 +3195,7 @@
               </w:rPr>
               <w:t>Vitek</w:t>
             </w:r>
+            <w:proofErr w:type="spellEnd"/>
           </w:p>
         </w:tc>
         <w:tc>
@@ -2653,6 +3221,7 @@
                 <w:szCs w:val="20"/>
               </w:rPr>
             </w:pPr>
+            <w:proofErr w:type="spellStart"/>
             <w:r>
               <w:rPr>
                 <w:rFonts w:ascii="Arial" w:hAnsi="Arial" w:cs="Arial"/>
@@ -2662,6 +3231,7 @@
               </w:rPr>
               <w:t>Vitek</w:t>
             </w:r>
+            <w:proofErr w:type="spellEnd"/>
           </w:p>
         </w:tc>
       </w:tr>
@@ -2692,14 +3262,25 @@
                 <w:szCs w:val="20"/>
               </w:rPr>
             </w:pPr>
-            <w:r>
-              <w:rPr>
-                <w:rFonts w:ascii="Arial" w:hAnsi="Arial" w:cs="Arial"/>
-                <w:color w:val="000000"/>
-                <w:sz w:val="20"/>
-                <w:szCs w:val="20"/>
-              </w:rPr>
-              <w:t>Djuikoue 2016</w:t>
+            <w:proofErr w:type="spellStart"/>
+            <w:r>
+              <w:rPr>
+                <w:rFonts w:ascii="Arial" w:hAnsi="Arial" w:cs="Arial"/>
+                <w:color w:val="000000"/>
+                <w:sz w:val="20"/>
+                <w:szCs w:val="20"/>
+              </w:rPr>
+              <w:t>Djuikoue</w:t>
+            </w:r>
+            <w:proofErr w:type="spellEnd"/>
+            <w:r>
+              <w:rPr>
+                <w:rFonts w:ascii="Arial" w:hAnsi="Arial" w:cs="Arial"/>
+                <w:color w:val="000000"/>
+                <w:sz w:val="20"/>
+                <w:szCs w:val="20"/>
+              </w:rPr>
+              <w:t xml:space="preserve"> 2016</w:t>
             </w:r>
           </w:p>
         </w:tc>
@@ -2760,14 +3341,25 @@
                 <w:szCs w:val="20"/>
               </w:rPr>
             </w:pPr>
-            <w:r>
-              <w:rPr>
-                <w:rFonts w:ascii="Arial" w:hAnsi="Arial" w:cs="Arial"/>
-                <w:color w:val="000000"/>
-                <w:sz w:val="20"/>
-                <w:szCs w:val="20"/>
-              </w:rPr>
-              <w:t>Drigalski with cephalosporin</w:t>
+            <w:proofErr w:type="spellStart"/>
+            <w:r>
+              <w:rPr>
+                <w:rFonts w:ascii="Arial" w:hAnsi="Arial" w:cs="Arial"/>
+                <w:color w:val="000000"/>
+                <w:sz w:val="20"/>
+                <w:szCs w:val="20"/>
+              </w:rPr>
+              <w:t>Drigalski</w:t>
+            </w:r>
+            <w:proofErr w:type="spellEnd"/>
+            <w:r>
+              <w:rPr>
+                <w:rFonts w:ascii="Arial" w:hAnsi="Arial" w:cs="Arial"/>
+                <w:color w:val="000000"/>
+                <w:sz w:val="20"/>
+                <w:szCs w:val="20"/>
+              </w:rPr>
+              <w:t xml:space="preserve"> with cephalosporin</w:t>
             </w:r>
           </w:p>
         </w:tc>
@@ -2867,14 +3459,25 @@
                 <w:szCs w:val="20"/>
               </w:rPr>
             </w:pPr>
-            <w:r>
-              <w:rPr>
-                <w:rFonts w:ascii="Arial" w:hAnsi="Arial" w:cs="Arial"/>
-                <w:color w:val="000000"/>
-                <w:sz w:val="20"/>
-                <w:szCs w:val="20"/>
-              </w:rPr>
-              <w:t>Farra 2016</w:t>
+            <w:proofErr w:type="spellStart"/>
+            <w:r>
+              <w:rPr>
+                <w:rFonts w:ascii="Arial" w:hAnsi="Arial" w:cs="Arial"/>
+                <w:color w:val="000000"/>
+                <w:sz w:val="20"/>
+                <w:szCs w:val="20"/>
+              </w:rPr>
+              <w:t>Farra</w:t>
+            </w:r>
+            <w:proofErr w:type="spellEnd"/>
+            <w:r>
+              <w:rPr>
+                <w:rFonts w:ascii="Arial" w:hAnsi="Arial" w:cs="Arial"/>
+                <w:color w:val="000000"/>
+                <w:sz w:val="20"/>
+                <w:szCs w:val="20"/>
+              </w:rPr>
+              <w:t xml:space="preserve"> 2016</w:t>
             </w:r>
           </w:p>
         </w:tc>
@@ -2935,6 +3538,7 @@
                 <w:szCs w:val="20"/>
               </w:rPr>
             </w:pPr>
+            <w:proofErr w:type="spellStart"/>
             <w:r>
               <w:rPr>
                 <w:rFonts w:ascii="Arial" w:hAnsi="Arial" w:cs="Arial"/>
@@ -2944,6 +3548,7 @@
               </w:rPr>
               <w:t>Chromagar</w:t>
             </w:r>
+            <w:proofErr w:type="spellEnd"/>
           </w:p>
         </w:tc>
         <w:tc>
@@ -3042,14 +3647,25 @@
                 <w:szCs w:val="20"/>
               </w:rPr>
             </w:pPr>
-            <w:r>
-              <w:rPr>
-                <w:rFonts w:ascii="Arial" w:hAnsi="Arial" w:cs="Arial"/>
-                <w:color w:val="000000"/>
-                <w:sz w:val="20"/>
-                <w:szCs w:val="20"/>
-              </w:rPr>
-              <w:t>Kurz 2016</w:t>
+            <w:proofErr w:type="spellStart"/>
+            <w:r>
+              <w:rPr>
+                <w:rFonts w:ascii="Arial" w:hAnsi="Arial" w:cs="Arial"/>
+                <w:color w:val="000000"/>
+                <w:sz w:val="20"/>
+                <w:szCs w:val="20"/>
+              </w:rPr>
+              <w:t>Kurz</w:t>
+            </w:r>
+            <w:proofErr w:type="spellEnd"/>
+            <w:r>
+              <w:rPr>
+                <w:rFonts w:ascii="Arial" w:hAnsi="Arial" w:cs="Arial"/>
+                <w:color w:val="000000"/>
+                <w:sz w:val="20"/>
+                <w:szCs w:val="20"/>
+              </w:rPr>
+              <w:t xml:space="preserve"> 2016</w:t>
             </w:r>
           </w:p>
         </w:tc>
@@ -3110,6 +3726,7 @@
                 <w:szCs w:val="20"/>
               </w:rPr>
             </w:pPr>
+            <w:proofErr w:type="spellStart"/>
             <w:r>
               <w:rPr>
                 <w:rFonts w:ascii="Arial" w:hAnsi="Arial" w:cs="Arial"/>
@@ -3119,6 +3736,7 @@
               </w:rPr>
               <w:t>Chromagar</w:t>
             </w:r>
+            <w:proofErr w:type="spellEnd"/>
           </w:p>
         </w:tc>
         <w:tc>
@@ -3217,14 +3835,25 @@
                 <w:szCs w:val="20"/>
               </w:rPr>
             </w:pPr>
-            <w:r>
-              <w:rPr>
-                <w:rFonts w:ascii="Arial" w:hAnsi="Arial" w:cs="Arial"/>
-                <w:color w:val="000000"/>
-                <w:sz w:val="20"/>
-                <w:szCs w:val="20"/>
-              </w:rPr>
-              <w:t>Mshana 2016</w:t>
+            <w:proofErr w:type="spellStart"/>
+            <w:r>
+              <w:rPr>
+                <w:rFonts w:ascii="Arial" w:hAnsi="Arial" w:cs="Arial"/>
+                <w:color w:val="000000"/>
+                <w:sz w:val="20"/>
+                <w:szCs w:val="20"/>
+              </w:rPr>
+              <w:t>Mshana</w:t>
+            </w:r>
+            <w:proofErr w:type="spellEnd"/>
+            <w:r>
+              <w:rPr>
+                <w:rFonts w:ascii="Arial" w:hAnsi="Arial" w:cs="Arial"/>
+                <w:color w:val="000000"/>
+                <w:sz w:val="20"/>
+                <w:szCs w:val="20"/>
+              </w:rPr>
+              <w:t xml:space="preserve"> 2016</w:t>
             </w:r>
           </w:p>
         </w:tc>
@@ -3285,14 +3914,25 @@
                 <w:szCs w:val="20"/>
               </w:rPr>
             </w:pPr>
-            <w:r>
-              <w:rPr>
-                <w:rFonts w:ascii="Arial" w:hAnsi="Arial" w:cs="Arial"/>
-                <w:color w:val="000000"/>
-                <w:sz w:val="20"/>
-                <w:szCs w:val="20"/>
-              </w:rPr>
-              <w:t>Mackonkey with cephalosporin</w:t>
+            <w:proofErr w:type="spellStart"/>
+            <w:r>
+              <w:rPr>
+                <w:rFonts w:ascii="Arial" w:hAnsi="Arial" w:cs="Arial"/>
+                <w:color w:val="000000"/>
+                <w:sz w:val="20"/>
+                <w:szCs w:val="20"/>
+              </w:rPr>
+              <w:t>Mackonkey</w:t>
+            </w:r>
+            <w:proofErr w:type="spellEnd"/>
+            <w:r>
+              <w:rPr>
+                <w:rFonts w:ascii="Arial" w:hAnsi="Arial" w:cs="Arial"/>
+                <w:color w:val="000000"/>
+                <w:sz w:val="20"/>
+                <w:szCs w:val="20"/>
+              </w:rPr>
+              <w:t xml:space="preserve"> with cephalosporin</w:t>
             </w:r>
           </w:p>
         </w:tc>
@@ -3353,15 +3993,37 @@
                 <w:szCs w:val="20"/>
               </w:rPr>
             </w:pPr>
-            <w:r>
-              <w:rPr>
-                <w:rFonts w:ascii="Arial" w:hAnsi="Arial" w:cs="Arial"/>
-                <w:color w:val="000000"/>
-                <w:sz w:val="20"/>
-                <w:szCs w:val="20"/>
-              </w:rPr>
-              <w:t>Chromagar and vitek</w:t>
-            </w:r>
+            <w:proofErr w:type="spellStart"/>
+            <w:r>
+              <w:rPr>
+                <w:rFonts w:ascii="Arial" w:hAnsi="Arial" w:cs="Arial"/>
+                <w:color w:val="000000"/>
+                <w:sz w:val="20"/>
+                <w:szCs w:val="20"/>
+              </w:rPr>
+              <w:t>Chromagar</w:t>
+            </w:r>
+            <w:proofErr w:type="spellEnd"/>
+            <w:r>
+              <w:rPr>
+                <w:rFonts w:ascii="Arial" w:hAnsi="Arial" w:cs="Arial"/>
+                <w:color w:val="000000"/>
+                <w:sz w:val="20"/>
+                <w:szCs w:val="20"/>
+              </w:rPr>
+              <w:t xml:space="preserve"> and </w:t>
+            </w:r>
+            <w:proofErr w:type="spellStart"/>
+            <w:r>
+              <w:rPr>
+                <w:rFonts w:ascii="Arial" w:hAnsi="Arial" w:cs="Arial"/>
+                <w:color w:val="000000"/>
+                <w:sz w:val="20"/>
+                <w:szCs w:val="20"/>
+              </w:rPr>
+              <w:t>vitek</w:t>
+            </w:r>
+            <w:proofErr w:type="spellEnd"/>
           </w:p>
         </w:tc>
       </w:tr>
@@ -3460,6 +4122,7 @@
                 <w:szCs w:val="20"/>
               </w:rPr>
             </w:pPr>
+            <w:proofErr w:type="spellStart"/>
             <w:r>
               <w:rPr>
                 <w:rFonts w:ascii="Arial" w:hAnsi="Arial" w:cs="Arial"/>
@@ -3469,6 +4132,7 @@
               </w:rPr>
               <w:t>Chromagar</w:t>
             </w:r>
+            <w:proofErr w:type="spellEnd"/>
           </w:p>
         </w:tc>
         <w:tc>
@@ -3567,14 +4231,25 @@
                 <w:szCs w:val="20"/>
               </w:rPr>
             </w:pPr>
-            <w:r>
-              <w:rPr>
-                <w:rFonts w:ascii="Arial" w:hAnsi="Arial" w:cs="Arial"/>
-                <w:color w:val="000000"/>
-                <w:sz w:val="20"/>
-                <w:szCs w:val="20"/>
-              </w:rPr>
-              <w:t>Tellevik, 2016</w:t>
+            <w:proofErr w:type="spellStart"/>
+            <w:r>
+              <w:rPr>
+                <w:rFonts w:ascii="Arial" w:hAnsi="Arial" w:cs="Arial"/>
+                <w:color w:val="000000"/>
+                <w:sz w:val="20"/>
+                <w:szCs w:val="20"/>
+              </w:rPr>
+              <w:t>Tellevik</w:t>
+            </w:r>
+            <w:proofErr w:type="spellEnd"/>
+            <w:r>
+              <w:rPr>
+                <w:rFonts w:ascii="Arial" w:hAnsi="Arial" w:cs="Arial"/>
+                <w:color w:val="000000"/>
+                <w:sz w:val="20"/>
+                <w:szCs w:val="20"/>
+              </w:rPr>
+              <w:t>, 2016</w:t>
             </w:r>
           </w:p>
         </w:tc>
@@ -3635,6 +4310,7 @@
                 <w:szCs w:val="20"/>
               </w:rPr>
             </w:pPr>
+            <w:proofErr w:type="spellStart"/>
             <w:r>
               <w:rPr>
                 <w:rFonts w:ascii="Arial" w:hAnsi="Arial" w:cs="Arial"/>
@@ -3644,6 +4320,7 @@
               </w:rPr>
               <w:t>Chromagar</w:t>
             </w:r>
+            <w:proofErr w:type="spellEnd"/>
           </w:p>
         </w:tc>
         <w:tc>
@@ -3742,14 +4419,25 @@
                 <w:szCs w:val="20"/>
               </w:rPr>
             </w:pPr>
-            <w:r>
-              <w:rPr>
-                <w:rFonts w:ascii="Arial" w:hAnsi="Arial" w:cs="Arial"/>
-                <w:color w:val="000000"/>
-                <w:sz w:val="20"/>
-                <w:szCs w:val="20"/>
-              </w:rPr>
-              <w:t>Magwenzi 2017</w:t>
+            <w:proofErr w:type="spellStart"/>
+            <w:r>
+              <w:rPr>
+                <w:rFonts w:ascii="Arial" w:hAnsi="Arial" w:cs="Arial"/>
+                <w:color w:val="000000"/>
+                <w:sz w:val="20"/>
+                <w:szCs w:val="20"/>
+              </w:rPr>
+              <w:t>Magwenzi</w:t>
+            </w:r>
+            <w:proofErr w:type="spellEnd"/>
+            <w:r>
+              <w:rPr>
+                <w:rFonts w:ascii="Arial" w:hAnsi="Arial" w:cs="Arial"/>
+                <w:color w:val="000000"/>
+                <w:sz w:val="20"/>
+                <w:szCs w:val="20"/>
+              </w:rPr>
+              <w:t xml:space="preserve"> 2017</w:t>
             </w:r>
           </w:p>
         </w:tc>
@@ -3810,14 +4498,45 @@
                 <w:szCs w:val="20"/>
               </w:rPr>
             </w:pPr>
-            <w:r>
-              <w:rPr>
-                <w:rFonts w:ascii="Arial" w:hAnsi="Arial" w:cs="Arial"/>
-                <w:color w:val="000000"/>
-                <w:sz w:val="20"/>
-                <w:szCs w:val="20"/>
-              </w:rPr>
-              <w:t>Chromagar and Mackonkey with cephalosporin and nutrient broth with cephalosporin</w:t>
+            <w:proofErr w:type="spellStart"/>
+            <w:r>
+              <w:rPr>
+                <w:rFonts w:ascii="Arial" w:hAnsi="Arial" w:cs="Arial"/>
+                <w:color w:val="000000"/>
+                <w:sz w:val="20"/>
+                <w:szCs w:val="20"/>
+              </w:rPr>
+              <w:t>Chromagar</w:t>
+            </w:r>
+            <w:proofErr w:type="spellEnd"/>
+            <w:r>
+              <w:rPr>
+                <w:rFonts w:ascii="Arial" w:hAnsi="Arial" w:cs="Arial"/>
+                <w:color w:val="000000"/>
+                <w:sz w:val="20"/>
+                <w:szCs w:val="20"/>
+              </w:rPr>
+              <w:t xml:space="preserve"> and </w:t>
+            </w:r>
+            <w:proofErr w:type="spellStart"/>
+            <w:r>
+              <w:rPr>
+                <w:rFonts w:ascii="Arial" w:hAnsi="Arial" w:cs="Arial"/>
+                <w:color w:val="000000"/>
+                <w:sz w:val="20"/>
+                <w:szCs w:val="20"/>
+              </w:rPr>
+              <w:t>Mackonkey</w:t>
+            </w:r>
+            <w:proofErr w:type="spellEnd"/>
+            <w:r>
+              <w:rPr>
+                <w:rFonts w:ascii="Arial" w:hAnsi="Arial" w:cs="Arial"/>
+                <w:color w:val="000000"/>
+                <w:sz w:val="20"/>
+                <w:szCs w:val="20"/>
+              </w:rPr>
+              <w:t xml:space="preserve"> with cephalosporin and nutrient broth with cephalosporin</w:t>
             </w:r>
           </w:p>
         </w:tc>
@@ -3985,14 +4704,25 @@
                 <w:szCs w:val="20"/>
               </w:rPr>
             </w:pPr>
-            <w:r>
-              <w:rPr>
-                <w:rFonts w:ascii="Arial" w:hAnsi="Arial" w:cs="Arial"/>
-                <w:color w:val="000000"/>
-                <w:sz w:val="20"/>
-                <w:szCs w:val="20"/>
-              </w:rPr>
-              <w:t>Mackonkey with cephalosporin</w:t>
+            <w:proofErr w:type="spellStart"/>
+            <w:r>
+              <w:rPr>
+                <w:rFonts w:ascii="Arial" w:hAnsi="Arial" w:cs="Arial"/>
+                <w:color w:val="000000"/>
+                <w:sz w:val="20"/>
+                <w:szCs w:val="20"/>
+              </w:rPr>
+              <w:t>Mackonkey</w:t>
+            </w:r>
+            <w:proofErr w:type="spellEnd"/>
+            <w:r>
+              <w:rPr>
+                <w:rFonts w:ascii="Arial" w:hAnsi="Arial" w:cs="Arial"/>
+                <w:color w:val="000000"/>
+                <w:sz w:val="20"/>
+                <w:szCs w:val="20"/>
+              </w:rPr>
+              <w:t xml:space="preserve"> with cephalosporin</w:t>
             </w:r>
           </w:p>
         </w:tc>
@@ -4160,15 +4890,37 @@
                 <w:szCs w:val="20"/>
               </w:rPr>
             </w:pPr>
-            <w:r>
-              <w:rPr>
-                <w:rFonts w:ascii="Arial" w:hAnsi="Arial" w:cs="Arial"/>
-                <w:color w:val="000000"/>
-                <w:sz w:val="20"/>
-                <w:szCs w:val="20"/>
-              </w:rPr>
-              <w:t>CLEDwith cephalosproin</w:t>
-            </w:r>
+            <w:proofErr w:type="spellStart"/>
+            <w:r>
+              <w:rPr>
+                <w:rFonts w:ascii="Arial" w:hAnsi="Arial" w:cs="Arial"/>
+                <w:color w:val="000000"/>
+                <w:sz w:val="20"/>
+                <w:szCs w:val="20"/>
+              </w:rPr>
+              <w:t>CLEDwith</w:t>
+            </w:r>
+            <w:proofErr w:type="spellEnd"/>
+            <w:r>
+              <w:rPr>
+                <w:rFonts w:ascii="Arial" w:hAnsi="Arial" w:cs="Arial"/>
+                <w:color w:val="000000"/>
+                <w:sz w:val="20"/>
+                <w:szCs w:val="20"/>
+              </w:rPr>
+              <w:t xml:space="preserve"> </w:t>
+            </w:r>
+            <w:proofErr w:type="spellStart"/>
+            <w:r>
+              <w:rPr>
+                <w:rFonts w:ascii="Arial" w:hAnsi="Arial" w:cs="Arial"/>
+                <w:color w:val="000000"/>
+                <w:sz w:val="20"/>
+                <w:szCs w:val="20"/>
+              </w:rPr>
+              <w:t>cephalosproin</w:t>
+            </w:r>
+            <w:proofErr w:type="spellEnd"/>
           </w:p>
         </w:tc>
         <w:tc>
@@ -4267,14 +5019,25 @@
                 <w:szCs w:val="20"/>
               </w:rPr>
             </w:pPr>
-            <w:r>
-              <w:rPr>
-                <w:rFonts w:ascii="Arial" w:hAnsi="Arial" w:cs="Arial"/>
-                <w:color w:val="000000"/>
-                <w:sz w:val="20"/>
-                <w:szCs w:val="20"/>
-              </w:rPr>
-              <w:t>Chirindze 2018</w:t>
+            <w:proofErr w:type="spellStart"/>
+            <w:r>
+              <w:rPr>
+                <w:rFonts w:ascii="Arial" w:hAnsi="Arial" w:cs="Arial"/>
+                <w:color w:val="000000"/>
+                <w:sz w:val="20"/>
+                <w:szCs w:val="20"/>
+              </w:rPr>
+              <w:t>Chirindze</w:t>
+            </w:r>
+            <w:proofErr w:type="spellEnd"/>
+            <w:r>
+              <w:rPr>
+                <w:rFonts w:ascii="Arial" w:hAnsi="Arial" w:cs="Arial"/>
+                <w:color w:val="000000"/>
+                <w:sz w:val="20"/>
+                <w:szCs w:val="20"/>
+              </w:rPr>
+              <w:t xml:space="preserve"> 2018</w:t>
             </w:r>
           </w:p>
         </w:tc>
@@ -4335,14 +5098,25 @@
                 <w:szCs w:val="20"/>
               </w:rPr>
             </w:pPr>
-            <w:r>
-              <w:rPr>
-                <w:rFonts w:ascii="Arial" w:hAnsi="Arial" w:cs="Arial"/>
-                <w:color w:val="000000"/>
-                <w:sz w:val="20"/>
-                <w:szCs w:val="20"/>
-              </w:rPr>
-              <w:t>Mackonkey with cephalosporin</w:t>
+            <w:proofErr w:type="spellStart"/>
+            <w:r>
+              <w:rPr>
+                <w:rFonts w:ascii="Arial" w:hAnsi="Arial" w:cs="Arial"/>
+                <w:color w:val="000000"/>
+                <w:sz w:val="20"/>
+                <w:szCs w:val="20"/>
+              </w:rPr>
+              <w:t>Mackonkey</w:t>
+            </w:r>
+            <w:proofErr w:type="spellEnd"/>
+            <w:r>
+              <w:rPr>
+                <w:rFonts w:ascii="Arial" w:hAnsi="Arial" w:cs="Arial"/>
+                <w:color w:val="000000"/>
+                <w:sz w:val="20"/>
+                <w:szCs w:val="20"/>
+              </w:rPr>
+              <w:t xml:space="preserve"> with cephalosporin</w:t>
             </w:r>
           </w:p>
         </w:tc>
@@ -4442,14 +5216,25 @@
                 <w:szCs w:val="20"/>
               </w:rPr>
             </w:pPr>
-            <w:r>
-              <w:rPr>
-                <w:rFonts w:ascii="Arial" w:hAnsi="Arial" w:cs="Arial"/>
-                <w:color w:val="000000"/>
-                <w:sz w:val="20"/>
-                <w:szCs w:val="20"/>
-              </w:rPr>
-              <w:t>Founou 2018</w:t>
+            <w:proofErr w:type="spellStart"/>
+            <w:r>
+              <w:rPr>
+                <w:rFonts w:ascii="Arial" w:hAnsi="Arial" w:cs="Arial"/>
+                <w:color w:val="000000"/>
+                <w:sz w:val="20"/>
+                <w:szCs w:val="20"/>
+              </w:rPr>
+              <w:t>Founou</w:t>
+            </w:r>
+            <w:proofErr w:type="spellEnd"/>
+            <w:r>
+              <w:rPr>
+                <w:rFonts w:ascii="Arial" w:hAnsi="Arial" w:cs="Arial"/>
+                <w:color w:val="000000"/>
+                <w:sz w:val="20"/>
+                <w:szCs w:val="20"/>
+              </w:rPr>
+              <w:t xml:space="preserve"> 2018</w:t>
             </w:r>
           </w:p>
         </w:tc>
@@ -4510,14 +5295,25 @@
                 <w:szCs w:val="20"/>
               </w:rPr>
             </w:pPr>
-            <w:r>
-              <w:rPr>
-                <w:rFonts w:ascii="Arial" w:hAnsi="Arial" w:cs="Arial"/>
-                <w:color w:val="000000"/>
-                <w:sz w:val="20"/>
-                <w:szCs w:val="20"/>
-              </w:rPr>
-              <w:t>Mackonkey with cephalosporin</w:t>
+            <w:proofErr w:type="spellStart"/>
+            <w:r>
+              <w:rPr>
+                <w:rFonts w:ascii="Arial" w:hAnsi="Arial" w:cs="Arial"/>
+                <w:color w:val="000000"/>
+                <w:sz w:val="20"/>
+                <w:szCs w:val="20"/>
+              </w:rPr>
+              <w:t>Mackonkey</w:t>
+            </w:r>
+            <w:proofErr w:type="spellEnd"/>
+            <w:r>
+              <w:rPr>
+                <w:rFonts w:ascii="Arial" w:hAnsi="Arial" w:cs="Arial"/>
+                <w:color w:val="000000"/>
+                <w:sz w:val="20"/>
+                <w:szCs w:val="20"/>
+              </w:rPr>
+              <w:t xml:space="preserve"> with cephalosporin</w:t>
             </w:r>
           </w:p>
         </w:tc>
@@ -4617,14 +5413,25 @@
                 <w:szCs w:val="20"/>
               </w:rPr>
             </w:pPr>
-            <w:r>
-              <w:rPr>
-                <w:rFonts w:ascii="Arial" w:hAnsi="Arial" w:cs="Arial"/>
-                <w:color w:val="000000"/>
-                <w:sz w:val="20"/>
-                <w:szCs w:val="20"/>
-              </w:rPr>
-              <w:t>Herindrainy 2018</w:t>
+            <w:proofErr w:type="spellStart"/>
+            <w:r>
+              <w:rPr>
+                <w:rFonts w:ascii="Arial" w:hAnsi="Arial" w:cs="Arial"/>
+                <w:color w:val="000000"/>
+                <w:sz w:val="20"/>
+                <w:szCs w:val="20"/>
+              </w:rPr>
+              <w:t>Herindrainy</w:t>
+            </w:r>
+            <w:proofErr w:type="spellEnd"/>
+            <w:r>
+              <w:rPr>
+                <w:rFonts w:ascii="Arial" w:hAnsi="Arial" w:cs="Arial"/>
+                <w:color w:val="000000"/>
+                <w:sz w:val="20"/>
+                <w:szCs w:val="20"/>
+              </w:rPr>
+              <w:t xml:space="preserve"> 2018</w:t>
             </w:r>
           </w:p>
         </w:tc>
@@ -4685,6 +5492,7 @@
                 <w:szCs w:val="20"/>
               </w:rPr>
             </w:pPr>
+            <w:proofErr w:type="spellStart"/>
             <w:r>
               <w:rPr>
                 <w:rFonts w:ascii="Arial" w:hAnsi="Arial" w:cs="Arial"/>
@@ -4694,6 +5502,7 @@
               </w:rPr>
               <w:t>Chromagar</w:t>
             </w:r>
+            <w:proofErr w:type="spellEnd"/>
           </w:p>
         </w:tc>
         <w:tc>
@@ -4792,15 +5601,25 @@
                 <w:szCs w:val="20"/>
               </w:rPr>
             </w:pPr>
-            <w:r>
-              <w:rPr>
-                <w:rFonts w:ascii="Arial" w:hAnsi="Arial" w:cs="Arial"/>
-                <w:color w:val="000000"/>
-                <w:sz w:val="20"/>
-                <w:szCs w:val="20"/>
-              </w:rPr>
-              <w:lastRenderedPageBreak/>
-              <w:t>Katakweba 2018</w:t>
+            <w:proofErr w:type="spellStart"/>
+            <w:r>
+              <w:rPr>
+                <w:rFonts w:ascii="Arial" w:hAnsi="Arial" w:cs="Arial"/>
+                <w:color w:val="000000"/>
+                <w:sz w:val="20"/>
+                <w:szCs w:val="20"/>
+              </w:rPr>
+              <w:t>Katakweba</w:t>
+            </w:r>
+            <w:proofErr w:type="spellEnd"/>
+            <w:r>
+              <w:rPr>
+                <w:rFonts w:ascii="Arial" w:hAnsi="Arial" w:cs="Arial"/>
+                <w:color w:val="000000"/>
+                <w:sz w:val="20"/>
+                <w:szCs w:val="20"/>
+              </w:rPr>
+              <w:t xml:space="preserve"> 2018</w:t>
             </w:r>
           </w:p>
         </w:tc>
@@ -4861,14 +5680,25 @@
                 <w:szCs w:val="20"/>
               </w:rPr>
             </w:pPr>
-            <w:r>
-              <w:rPr>
-                <w:rFonts w:ascii="Arial" w:hAnsi="Arial" w:cs="Arial"/>
-                <w:color w:val="000000"/>
-                <w:sz w:val="20"/>
-                <w:szCs w:val="20"/>
-              </w:rPr>
-              <w:t>Mackonkey with cephalosporin</w:t>
+            <w:proofErr w:type="spellStart"/>
+            <w:r>
+              <w:rPr>
+                <w:rFonts w:ascii="Arial" w:hAnsi="Arial" w:cs="Arial"/>
+                <w:color w:val="000000"/>
+                <w:sz w:val="20"/>
+                <w:szCs w:val="20"/>
+              </w:rPr>
+              <w:t>Mackonkey</w:t>
+            </w:r>
+            <w:proofErr w:type="spellEnd"/>
+            <w:r>
+              <w:rPr>
+                <w:rFonts w:ascii="Arial" w:hAnsi="Arial" w:cs="Arial"/>
+                <w:color w:val="000000"/>
+                <w:sz w:val="20"/>
+                <w:szCs w:val="20"/>
+              </w:rPr>
+              <w:t xml:space="preserve"> with cephalosporin</w:t>
             </w:r>
           </w:p>
         </w:tc>
@@ -4968,14 +5798,26 @@
                 <w:szCs w:val="20"/>
               </w:rPr>
             </w:pPr>
-            <w:r>
-              <w:rPr>
-                <w:rFonts w:ascii="Arial" w:hAnsi="Arial" w:cs="Arial"/>
-                <w:color w:val="000000"/>
-                <w:sz w:val="20"/>
-                <w:szCs w:val="20"/>
-              </w:rPr>
-              <w:t>Marando 2018</w:t>
+            <w:proofErr w:type="spellStart"/>
+            <w:r>
+              <w:rPr>
+                <w:rFonts w:ascii="Arial" w:hAnsi="Arial" w:cs="Arial"/>
+                <w:color w:val="000000"/>
+                <w:sz w:val="20"/>
+                <w:szCs w:val="20"/>
+              </w:rPr>
+              <w:lastRenderedPageBreak/>
+              <w:t>Marando</w:t>
+            </w:r>
+            <w:proofErr w:type="spellEnd"/>
+            <w:r>
+              <w:rPr>
+                <w:rFonts w:ascii="Arial" w:hAnsi="Arial" w:cs="Arial"/>
+                <w:color w:val="000000"/>
+                <w:sz w:val="20"/>
+                <w:szCs w:val="20"/>
+              </w:rPr>
+              <w:t xml:space="preserve"> 2018</w:t>
             </w:r>
           </w:p>
         </w:tc>
@@ -5036,14 +5878,25 @@
                 <w:szCs w:val="20"/>
               </w:rPr>
             </w:pPr>
-            <w:r>
-              <w:rPr>
-                <w:rFonts w:ascii="Arial" w:hAnsi="Arial" w:cs="Arial"/>
-                <w:color w:val="000000"/>
-                <w:sz w:val="20"/>
-                <w:szCs w:val="20"/>
-              </w:rPr>
-              <w:t>Mackonkey with cephalosporin</w:t>
+            <w:proofErr w:type="spellStart"/>
+            <w:r>
+              <w:rPr>
+                <w:rFonts w:ascii="Arial" w:hAnsi="Arial" w:cs="Arial"/>
+                <w:color w:val="000000"/>
+                <w:sz w:val="20"/>
+                <w:szCs w:val="20"/>
+              </w:rPr>
+              <w:t>Mackonkey</w:t>
+            </w:r>
+            <w:proofErr w:type="spellEnd"/>
+            <w:r>
+              <w:rPr>
+                <w:rFonts w:ascii="Arial" w:hAnsi="Arial" w:cs="Arial"/>
+                <w:color w:val="000000"/>
+                <w:sz w:val="20"/>
+                <w:szCs w:val="20"/>
+              </w:rPr>
+              <w:t xml:space="preserve"> with cephalosporin</w:t>
             </w:r>
           </w:p>
         </w:tc>
@@ -5211,14 +6064,25 @@
                 <w:szCs w:val="20"/>
               </w:rPr>
             </w:pPr>
-            <w:r>
-              <w:rPr>
-                <w:rFonts w:ascii="Arial" w:hAnsi="Arial" w:cs="Arial"/>
-                <w:color w:val="000000"/>
-                <w:sz w:val="20"/>
-                <w:szCs w:val="20"/>
-              </w:rPr>
-              <w:t>Mackonkey with cephalosporin</w:t>
+            <w:proofErr w:type="spellStart"/>
+            <w:r>
+              <w:rPr>
+                <w:rFonts w:ascii="Arial" w:hAnsi="Arial" w:cs="Arial"/>
+                <w:color w:val="000000"/>
+                <w:sz w:val="20"/>
+                <w:szCs w:val="20"/>
+              </w:rPr>
+              <w:t>Mackonkey</w:t>
+            </w:r>
+            <w:proofErr w:type="spellEnd"/>
+            <w:r>
+              <w:rPr>
+                <w:rFonts w:ascii="Arial" w:hAnsi="Arial" w:cs="Arial"/>
+                <w:color w:val="000000"/>
+                <w:sz w:val="20"/>
+                <w:szCs w:val="20"/>
+              </w:rPr>
+              <w:t xml:space="preserve"> with cephalosporin</w:t>
             </w:r>
           </w:p>
         </w:tc>
@@ -5245,6 +6109,7 @@
                 <w:szCs w:val="20"/>
               </w:rPr>
             </w:pPr>
+            <w:proofErr w:type="spellStart"/>
             <w:r>
               <w:rPr>
                 <w:rFonts w:ascii="Arial" w:hAnsi="Arial" w:cs="Arial"/>
@@ -5254,6 +6119,7 @@
               </w:rPr>
               <w:t>vitek</w:t>
             </w:r>
+            <w:proofErr w:type="spellEnd"/>
           </w:p>
         </w:tc>
         <w:tc>
@@ -5279,6 +6145,7 @@
                 <w:szCs w:val="20"/>
               </w:rPr>
             </w:pPr>
+            <w:proofErr w:type="spellStart"/>
             <w:r>
               <w:rPr>
                 <w:rFonts w:ascii="Arial" w:hAnsi="Arial" w:cs="Arial"/>
@@ -5288,6 +6155,7 @@
               </w:rPr>
               <w:t>vitek</w:t>
             </w:r>
+            <w:proofErr w:type="spellEnd"/>
           </w:p>
         </w:tc>
       </w:tr>
@@ -5318,14 +6186,45 @@
                 <w:szCs w:val="20"/>
               </w:rPr>
             </w:pPr>
-            <w:r>
-              <w:rPr>
-                <w:rFonts w:ascii="Arial" w:hAnsi="Arial" w:cs="Arial"/>
-                <w:color w:val="000000"/>
-                <w:sz w:val="20"/>
-                <w:szCs w:val="20"/>
-              </w:rPr>
-              <w:t>Nikema Pessinaba 2018</w:t>
+            <w:proofErr w:type="spellStart"/>
+            <w:r>
+              <w:rPr>
+                <w:rFonts w:ascii="Arial" w:hAnsi="Arial" w:cs="Arial"/>
+                <w:color w:val="000000"/>
+                <w:sz w:val="20"/>
+                <w:szCs w:val="20"/>
+              </w:rPr>
+              <w:t>Nikema</w:t>
+            </w:r>
+            <w:proofErr w:type="spellEnd"/>
+            <w:r>
+              <w:rPr>
+                <w:rFonts w:ascii="Arial" w:hAnsi="Arial" w:cs="Arial"/>
+                <w:color w:val="000000"/>
+                <w:sz w:val="20"/>
+                <w:szCs w:val="20"/>
+              </w:rPr>
+              <w:t xml:space="preserve"> </w:t>
+            </w:r>
+            <w:proofErr w:type="spellStart"/>
+            <w:r>
+              <w:rPr>
+                <w:rFonts w:ascii="Arial" w:hAnsi="Arial" w:cs="Arial"/>
+                <w:color w:val="000000"/>
+                <w:sz w:val="20"/>
+                <w:szCs w:val="20"/>
+              </w:rPr>
+              <w:t>Pessinaba</w:t>
+            </w:r>
+            <w:proofErr w:type="spellEnd"/>
+            <w:r>
+              <w:rPr>
+                <w:rFonts w:ascii="Arial" w:hAnsi="Arial" w:cs="Arial"/>
+                <w:color w:val="000000"/>
+                <w:sz w:val="20"/>
+                <w:szCs w:val="20"/>
+              </w:rPr>
+              <w:t xml:space="preserve"> 2018</w:t>
             </w:r>
           </w:p>
         </w:tc>
@@ -5386,14 +6285,25 @@
                 <w:szCs w:val="20"/>
               </w:rPr>
             </w:pPr>
-            <w:r>
-              <w:rPr>
-                <w:rFonts w:ascii="Arial" w:hAnsi="Arial" w:cs="Arial"/>
-                <w:color w:val="000000"/>
-                <w:sz w:val="20"/>
-                <w:szCs w:val="20"/>
-              </w:rPr>
-              <w:t>Drigalski with cephalosporin</w:t>
+            <w:proofErr w:type="spellStart"/>
+            <w:r>
+              <w:rPr>
+                <w:rFonts w:ascii="Arial" w:hAnsi="Arial" w:cs="Arial"/>
+                <w:color w:val="000000"/>
+                <w:sz w:val="20"/>
+                <w:szCs w:val="20"/>
+              </w:rPr>
+              <w:t>Drigalski</w:t>
+            </w:r>
+            <w:proofErr w:type="spellEnd"/>
+            <w:r>
+              <w:rPr>
+                <w:rFonts w:ascii="Arial" w:hAnsi="Arial" w:cs="Arial"/>
+                <w:color w:val="000000"/>
+                <w:sz w:val="20"/>
+                <w:szCs w:val="20"/>
+              </w:rPr>
+              <w:t xml:space="preserve"> with cephalosporin</w:t>
             </w:r>
           </w:p>
         </w:tc>
@@ -5493,14 +6403,25 @@
                 <w:szCs w:val="20"/>
               </w:rPr>
             </w:pPr>
-            <w:r>
-              <w:rPr>
-                <w:rFonts w:ascii="Arial" w:hAnsi="Arial" w:cs="Arial"/>
-                <w:color w:val="000000"/>
-                <w:sz w:val="20"/>
-                <w:szCs w:val="20"/>
-              </w:rPr>
-              <w:t>Sanneh 2018</w:t>
+            <w:proofErr w:type="spellStart"/>
+            <w:r>
+              <w:rPr>
+                <w:rFonts w:ascii="Arial" w:hAnsi="Arial" w:cs="Arial"/>
+                <w:color w:val="000000"/>
+                <w:sz w:val="20"/>
+                <w:szCs w:val="20"/>
+              </w:rPr>
+              <w:t>Sanneh</w:t>
+            </w:r>
+            <w:proofErr w:type="spellEnd"/>
+            <w:r>
+              <w:rPr>
+                <w:rFonts w:ascii="Arial" w:hAnsi="Arial" w:cs="Arial"/>
+                <w:color w:val="000000"/>
+                <w:sz w:val="20"/>
+                <w:szCs w:val="20"/>
+              </w:rPr>
+              <w:t xml:space="preserve"> 2018</w:t>
             </w:r>
           </w:p>
         </w:tc>
@@ -5561,14 +6482,25 @@
                 <w:szCs w:val="20"/>
               </w:rPr>
             </w:pPr>
-            <w:r>
-              <w:rPr>
-                <w:rFonts w:ascii="Arial" w:hAnsi="Arial" w:cs="Arial"/>
-                <w:color w:val="000000"/>
-                <w:sz w:val="20"/>
-                <w:szCs w:val="20"/>
-              </w:rPr>
-              <w:t>Drigalski And Cephalosporin</w:t>
+            <w:proofErr w:type="spellStart"/>
+            <w:r>
+              <w:rPr>
+                <w:rFonts w:ascii="Arial" w:hAnsi="Arial" w:cs="Arial"/>
+                <w:color w:val="000000"/>
+                <w:sz w:val="20"/>
+                <w:szCs w:val="20"/>
+              </w:rPr>
+              <w:t>Drigalski</w:t>
+            </w:r>
+            <w:proofErr w:type="spellEnd"/>
+            <w:r>
+              <w:rPr>
+                <w:rFonts w:ascii="Arial" w:hAnsi="Arial" w:cs="Arial"/>
+                <w:color w:val="000000"/>
+                <w:sz w:val="20"/>
+                <w:szCs w:val="20"/>
+              </w:rPr>
+              <w:t xml:space="preserve"> And Cephalosporin</w:t>
             </w:r>
           </w:p>
         </w:tc>
@@ -5868,12 +6800,132 @@
           <w:lang w:val="en-US"/>
         </w:rPr>
       </w:pPr>
+    </w:p>
+    <w:p>
+      <w:pPr>
+        <w:spacing w:line="360" w:lineRule="auto"/>
+        <w:rPr>
+          <w:rFonts w:ascii="Arial" w:hAnsi="Arial" w:cs="Arial"/>
+          <w:lang w:val="en-US"/>
+        </w:rPr>
+      </w:pPr>
+    </w:p>
+    <w:p>
+      <w:pPr>
+        <w:spacing w:line="360" w:lineRule="auto"/>
+        <w:rPr>
+          <w:rFonts w:ascii="Arial" w:hAnsi="Arial" w:cs="Arial"/>
+          <w:lang w:val="en-US"/>
+        </w:rPr>
+      </w:pPr>
+    </w:p>
+    <w:p>
+      <w:pPr>
+        <w:spacing w:line="360" w:lineRule="auto"/>
+        <w:rPr>
+          <w:rFonts w:ascii="Arial" w:hAnsi="Arial" w:cs="Arial"/>
+          <w:lang w:val="en-US"/>
+        </w:rPr>
+      </w:pPr>
+    </w:p>
+    <w:p>
+      <w:pPr>
+        <w:spacing w:line="360" w:lineRule="auto"/>
+        <w:rPr>
+          <w:rFonts w:ascii="Arial" w:hAnsi="Arial" w:cs="Arial"/>
+          <w:lang w:val="en-US"/>
+        </w:rPr>
+      </w:pPr>
+    </w:p>
+    <w:p>
+      <w:pPr>
+        <w:spacing w:line="360" w:lineRule="auto"/>
+        <w:rPr>
+          <w:rFonts w:ascii="Arial" w:hAnsi="Arial" w:cs="Arial"/>
+          <w:lang w:val="en-US"/>
+        </w:rPr>
+      </w:pPr>
+    </w:p>
+    <w:p>
+      <w:pPr>
+        <w:spacing w:line="360" w:lineRule="auto"/>
+        <w:rPr>
+          <w:rFonts w:ascii="Arial" w:hAnsi="Arial" w:cs="Arial"/>
+          <w:lang w:val="en-US"/>
+        </w:rPr>
+      </w:pPr>
+    </w:p>
+    <w:p>
+      <w:pPr>
+        <w:spacing w:line="360" w:lineRule="auto"/>
+        <w:rPr>
+          <w:rFonts w:ascii="Arial" w:hAnsi="Arial" w:cs="Arial"/>
+          <w:lang w:val="en-US"/>
+        </w:rPr>
+      </w:pPr>
+    </w:p>
+    <w:p>
+      <w:pPr>
+        <w:spacing w:line="360" w:lineRule="auto"/>
+        <w:rPr>
+          <w:rFonts w:ascii="Arial" w:hAnsi="Arial" w:cs="Arial"/>
+          <w:lang w:val="en-US"/>
+        </w:rPr>
+      </w:pPr>
+    </w:p>
+    <w:p>
+      <w:pPr>
+        <w:spacing w:line="360" w:lineRule="auto"/>
+        <w:rPr>
+          <w:rFonts w:ascii="Arial" w:hAnsi="Arial" w:cs="Arial"/>
+          <w:lang w:val="en-US"/>
+        </w:rPr>
+      </w:pPr>
+    </w:p>
+    <w:p>
+      <w:pPr>
+        <w:spacing w:line="360" w:lineRule="auto"/>
+        <w:rPr>
+          <w:rFonts w:ascii="Arial" w:hAnsi="Arial" w:cs="Arial"/>
+          <w:lang w:val="en-US"/>
+        </w:rPr>
+      </w:pPr>
+    </w:p>
+    <w:p>
+      <w:pPr>
+        <w:spacing w:line="360" w:lineRule="auto"/>
+        <w:rPr>
+          <w:rFonts w:ascii="Arial" w:hAnsi="Arial" w:cs="Arial"/>
+          <w:lang w:val="en-US"/>
+        </w:rPr>
+      </w:pPr>
+    </w:p>
+    <w:p>
+      <w:pPr>
+        <w:spacing w:line="360" w:lineRule="auto"/>
+        <w:rPr>
+          <w:rFonts w:ascii="Arial" w:hAnsi="Arial" w:cs="Arial"/>
+          <w:lang w:val="en-US"/>
+        </w:rPr>
+      </w:pPr>
+      <w:bookmarkStart w:id="0" w:name="_GoBack"/>
+      <w:bookmarkEnd w:id="0"/>
+    </w:p>
+    <w:p>
+      <w:pPr>
+        <w:spacing w:line="360" w:lineRule="auto"/>
+        <w:rPr>
+          <w:rFonts w:ascii="Arial" w:hAnsi="Arial" w:cs="Arial"/>
+          <w:lang w:val="en-US"/>
+        </w:rPr>
+      </w:pPr>
       <w:r>
         <w:rPr>
           <w:rFonts w:ascii="Arial" w:hAnsi="Arial" w:cs="Arial"/>
           <w:noProof/>
           <w:lang w:val="en-US"/>
         </w:rPr>
+        <w:lastRenderedPageBreak/>
         <w:drawing>
           <wp:inline distT="0" distB="0" distL="0" distR="0" wp14:anchorId="0D1EBC4A" wp14:editId="6F2A0845">
             <wp:extent cx="5029200" cy="4318000"/>
@@ -6467,6 +7519,49 @@
     <w:unhideWhenUsed/>
     <w:rsid w:val="00062088"/>
   </w:style>
+  <w:style w:type="paragraph" w:styleId="BalloonText">
+    <w:name w:val="Balloon Text"/>
+    <w:basedOn w:val="Normal"/>
+    <w:link w:val="BalloonTextChar"/>
+    <w:uiPriority w:val="99"/>
+    <w:semiHidden/>
+    <w:unhideWhenUsed/>
+    <w:rsid w:val="0090498A"/>
+    <w:rPr>
+      <w:sz w:val="18"/>
+      <w:szCs w:val="18"/>
+    </w:rPr>
+  </w:style>
+  <w:style w:type="character" w:customStyle="1" w:styleId="BalloonTextChar">
+    <w:name w:val="Balloon Text Char"/>
+    <w:basedOn w:val="DefaultParagraphFont"/>
+    <w:link w:val="BalloonText"/>
+    <w:uiPriority w:val="99"/>
+    <w:semiHidden/>
+    <w:rsid w:val="0090498A"/>
+    <w:rPr>
+      <w:rFonts w:ascii="Times New Roman" w:eastAsia="Times New Roman" w:hAnsi="Times New Roman" w:cs="Times New Roman"/>
+      <w:sz w:val="18"/>
+      <w:szCs w:val="18"/>
+      <w:lang w:val="en-GB"/>
+    </w:rPr>
+  </w:style>
+  <w:style w:type="table" w:styleId="TableGrid">
+    <w:name w:val="Table Grid"/>
+    <w:basedOn w:val="TableNormal"/>
+    <w:uiPriority w:val="39"/>
+    <w:rsid w:val="0090498A"/>
+    <w:tblPr>
+      <w:tblBorders>
+        <w:top w:val="single" w:sz="4" w:space="0" w:color="auto"/>
+        <w:left w:val="single" w:sz="4" w:space="0" w:color="auto"/>
+        <w:bottom w:val="single" w:sz="4" w:space="0" w:color="auto"/>
+        <w:right w:val="single" w:sz="4" w:space="0" w:color="auto"/>
+        <w:insideH w:val="single" w:sz="4" w:space="0" w:color="auto"/>
+        <w:insideV w:val="single" w:sz="4" w:space="0" w:color="auto"/>
+      </w:tblBorders>
+    </w:tblPr>
+  </w:style>
 </w:styles>
 </file>
 

</xml_diff>